<commit_message>
application lab 1 updates
</commit_message>
<xml_diff>
--- a/Lab1/ATOC7500_applicationlab1.docx
+++ b/Lab1/ATOC7500_applicationlab1.docx
@@ -1236,6 +1236,9 @@
       <w:r>
         <w:t xml:space="preserve">31.7%. The probability that the La Nina SWE years differed from the mean by chance is 18.38%. </w:t>
       </w:r>
+      <w:r>
+        <w:t xml:space="preserve">We thus cannot reject the null hypothesis. </w:t>
+      </w:r>
     </w:p>
     <w:p>
       <w:pPr>
@@ -2074,9 +2077,80 @@
     </w:p>
     <w:p>
       <w:pPr>
-        <w:jc w:val="both"/>
-      </w:pPr>
-      <w:r>
+        <w:pStyle w:val="ListParagraph"/>
+        <w:numPr>
+          <w:ilvl w:val="0"/>
+          <w:numId w:val="4"/>
+        </w:numPr>
+        <w:jc w:val="both"/>
+      </w:pPr>
+      <w:r>
+        <w:t>Population Mean:  287.11 K</w:t>
+      </w:r>
+    </w:p>
+    <w:p>
+      <w:pPr>
+        <w:pStyle w:val="ListParagraph"/>
+        <w:numPr>
+          <w:ilvl w:val="0"/>
+          <w:numId w:val="4"/>
+        </w:numPr>
+        <w:jc w:val="both"/>
+      </w:pPr>
+      <w:r>
+        <w:t>Population Standard deviation: 0.1 K</w:t>
+      </w:r>
+    </w:p>
+    <w:p>
+      <w:pPr>
+        <w:pStyle w:val="ListParagraph"/>
+        <w:numPr>
+          <w:ilvl w:val="0"/>
+          <w:numId w:val="4"/>
+        </w:numPr>
+        <w:jc w:val="both"/>
+      </w:pPr>
+      <w:r>
+        <w:t>Normalized mean: 0</w:t>
+      </w:r>
+    </w:p>
+    <w:p>
+      <w:pPr>
+        <w:pStyle w:val="ListParagraph"/>
+        <w:numPr>
+          <w:ilvl w:val="0"/>
+          <w:numId w:val="4"/>
+        </w:numPr>
+        <w:jc w:val="both"/>
+      </w:pPr>
+      <w:r>
+        <w:t>Normalized standard deviation: 1</w:t>
+      </w:r>
+    </w:p>
+    <w:p>
+      <w:pPr>
+        <w:pStyle w:val="ListParagraph"/>
+        <w:numPr>
+          <w:ilvl w:val="0"/>
+          <w:numId w:val="4"/>
+        </w:numPr>
+        <w:jc w:val="both"/>
+      </w:pPr>
+      <w:r>
+        <w:t xml:space="preserve">The distribution of the normalized data is gaussian </w:t>
+      </w:r>
+    </w:p>
+    <w:p>
+      <w:pPr>
+        <w:jc w:val="both"/>
+      </w:pPr>
+    </w:p>
+    <w:p>
+      <w:pPr>
+        <w:jc w:val="both"/>
+      </w:pPr>
+      <w:r>
+        <w:lastRenderedPageBreak/>
         <w:t xml:space="preserve">2) </w:t>
       </w:r>
       <w:r>
@@ -2157,117 +2231,290 @@
       </w:r>
       <w:proofErr w:type="spellEnd"/>
       <w:r>
-        <w:t xml:space="preserve"> variables </w:t>
+        <w:t xml:space="preserve"> variables – When does global warming become statistically significant in the first ensemble member?  </w:t>
+      </w:r>
+    </w:p>
+    <w:p>
+      <w:pPr>
+        <w:jc w:val="both"/>
+      </w:pPr>
+    </w:p>
+    <w:p>
+      <w:pPr>
+        <w:jc w:val="both"/>
+      </w:pPr>
+      <w:r>
+        <w:tab/>
+        <w:t xml:space="preserve">Steps for hypothesis testing: </w:t>
+      </w:r>
+    </w:p>
+    <w:p>
+      <w:pPr>
+        <w:pStyle w:val="ListParagraph"/>
+        <w:numPr>
+          <w:ilvl w:val="0"/>
+          <w:numId w:val="5"/>
+        </w:numPr>
+        <w:jc w:val="both"/>
+      </w:pPr>
+      <w:r>
+        <w:t>State the significance level</w:t>
+      </w:r>
+      <w:r>
+        <w:t>: 95%</w:t>
+      </w:r>
+      <w:r>
+        <w:t xml:space="preserve"> </w:t>
+      </w:r>
+    </w:p>
+    <w:p>
+      <w:pPr>
+        <w:pStyle w:val="ListParagraph"/>
+        <w:numPr>
+          <w:ilvl w:val="0"/>
+          <w:numId w:val="5"/>
+        </w:numPr>
+        <w:jc w:val="both"/>
+      </w:pPr>
+      <w:r>
+        <w:t>State the null hypothesis</w:t>
+      </w:r>
+      <w:r>
+        <w:t>: There is no meaningful difference between warming from 2020 to 2030 and warming throughout the 1850 control run</w:t>
+      </w:r>
+    </w:p>
+    <w:p>
+      <w:pPr>
+        <w:pStyle w:val="ListParagraph"/>
+        <w:numPr>
+          <w:ilvl w:val="0"/>
+          <w:numId w:val="5"/>
+        </w:numPr>
+        <w:jc w:val="both"/>
+      </w:pPr>
+      <w:r>
+        <w:t>State the statistics to be used</w:t>
+      </w:r>
+      <w:r>
+        <w:t>: The t-test because we only have 10 data points</w:t>
+      </w:r>
+    </w:p>
+    <w:p>
+      <w:pPr>
+        <w:pStyle w:val="ListParagraph"/>
+        <w:numPr>
+          <w:ilvl w:val="0"/>
+          <w:numId w:val="5"/>
+        </w:numPr>
+        <w:jc w:val="both"/>
+      </w:pPr>
+      <w:r>
+        <w:t>State the critical region</w:t>
+      </w:r>
+      <w:r>
+        <w:t xml:space="preserve">: +- </w:t>
+      </w:r>
+      <w:r>
+        <w:t>2.23</w:t>
+      </w:r>
+    </w:p>
+    <w:p>
+      <w:pPr>
+        <w:pStyle w:val="ListParagraph"/>
+        <w:numPr>
+          <w:ilvl w:val="0"/>
+          <w:numId w:val="5"/>
+        </w:numPr>
+        <w:jc w:val="both"/>
+      </w:pPr>
+      <w:r>
+        <w:t>Evaluate the statistic</w:t>
+      </w:r>
+      <w:r>
+        <w:t xml:space="preserve">: T statistic = 37.12 </w:t>
+      </w:r>
+      <w:r>
+        <w:sym w:font="Wingdings" w:char="F0E0"/>
+      </w:r>
+      <w:r>
+        <w:t xml:space="preserve"> the difference in temperature is statistically significant and thus we can reject the null hypothesis</w:t>
+      </w:r>
+    </w:p>
+    <w:p>
+      <w:pPr>
+        <w:jc w:val="both"/>
+      </w:pPr>
+    </w:p>
+    <w:p>
+      <w:pPr>
+        <w:jc w:val="both"/>
+      </w:pPr>
+      <w:r>
+        <w:tab/>
+        <w:t xml:space="preserve">Using the z-statistics we can also reject the null hypothesis. </w:t>
+      </w:r>
+    </w:p>
+    <w:p>
+      <w:pPr>
+        <w:jc w:val="both"/>
+      </w:pPr>
+      <w:r>
+        <w:tab/>
+      </w:r>
+    </w:p>
+    <w:p>
+      <w:pPr>
+        <w:ind w:firstLine="720"/>
+        <w:jc w:val="both"/>
+      </w:pPr>
+      <w:r>
+        <w:t xml:space="preserve">Warming becomes statistically significant during the first ensemble member beginning in the 1980s. </w:t>
+      </w:r>
+    </w:p>
+    <w:p>
+      <w:pPr>
+        <w:jc w:val="both"/>
+      </w:pPr>
+    </w:p>
+    <w:p>
+      <w:pPr>
+        <w:jc w:val="both"/>
+      </w:pPr>
+      <w:r>
+        <w:t xml:space="preserve">3) </w:t>
+      </w:r>
+      <w:r>
+        <w:t xml:space="preserve">Many climate modeling centers run only </w:t>
+      </w:r>
+      <w:r>
+        <w:t>a handful of</w:t>
+      </w:r>
+      <w:r>
+        <w:t xml:space="preserve"> ensemble member</w:t>
+      </w:r>
+      <w:r>
+        <w:t>s</w:t>
+      </w:r>
+      <w:r>
+        <w:t xml:space="preserve"> for</w:t>
+      </w:r>
+      <w:r>
+        <w:t xml:space="preserve"> climate change projections</w:t>
+      </w:r>
+      <w:r>
+        <w:t xml:space="preserve">. </w:t>
+      </w:r>
+      <w:r>
+        <w:t>Given tha</w:t>
+      </w:r>
+      <w:r>
+        <w:t>t the CESM Large Ensemble has lots of</w:t>
+      </w:r>
+      <w:r>
+        <w:t xml:space="preserve"> members, you </w:t>
+      </w:r>
+      <w:r>
+        <w:t>can</w:t>
+      </w:r>
+      <w:r>
+        <w:t xml:space="preserve"> calculate the warming over the 21</w:t>
+      </w:r>
+      <w:r>
+        <w:rPr>
+          <w:vertAlign w:val="superscript"/>
+        </w:rPr>
+        <w:t>st</w:t>
+      </w:r>
+      <w:r>
+        <w:t xml:space="preserve"> century and place confidence intervals in that warming by assessing the spread across ensemble members.</w:t>
+      </w:r>
+      <w:r>
+        <w:t xml:space="preserve">  </w:t>
+      </w:r>
+      <w:r>
+        <w:t xml:space="preserve">Calculate confidence intervals using both a z-statistic and a t-statistic.  How different are they?  </w:t>
+      </w:r>
+      <w:r>
+        <w:t xml:space="preserve">Plot a histogram of global warming in the ensemble members – Is a normal distribution a good approximation? </w:t>
+      </w:r>
+      <w:r>
+        <w:t>Re-</w:t>
+      </w:r>
+      <w:r>
+        <w:t xml:space="preserve">do your confidence interval analysis by </w:t>
+      </w:r>
+      <w:r>
+        <w:t xml:space="preserve">assuming that you only had 6 </w:t>
+      </w:r>
+      <w:r>
+        <w:t>ensemble members</w:t>
+      </w:r>
+      <w:r>
+        <w:t xml:space="preserve"> or 3 ensemble members</w:t>
+      </w:r>
+      <w:r>
+        <w:t xml:space="preserve">.  </w:t>
+      </w:r>
+      <w:r>
+        <w:t>How ma</w:t>
+      </w:r>
+      <w:r>
+        <w:t>n</w:t>
+      </w:r>
+      <w:r>
+        <w:t xml:space="preserve">y members do you need?  </w:t>
+      </w:r>
+      <w:r>
+        <w:t>Look at the difference between a 95% confidence interval and a 99% confidence interval.</w:t>
+      </w:r>
+    </w:p>
+    <w:p>
+      <w:pPr>
+        <w:jc w:val="both"/>
+        <w:rPr>
+          <w:color w:val="FF0000"/>
+        </w:rPr>
+      </w:pPr>
+    </w:p>
+    <w:p>
+      <w:pPr>
+        <w:jc w:val="both"/>
+      </w:pPr>
+      <w:r>
+        <w:t xml:space="preserve">When </w:t>
+      </w:r>
+      <w:r>
+        <w:t xml:space="preserve">using 30 ensemble members, there is very little difference between the confidence intervals associated with the z and t statistics. This is because as N gets larger, the different statistics converge. As you reduce the number of ensemble members, the differences </w:t>
+      </w:r>
+      <w:r>
+        <w:t>between the confidence intervals associated with the z and t statistics</w:t>
+      </w:r>
+      <w:r>
+        <w:t xml:space="preserve"> become more divergent. </w:t>
+      </w:r>
+    </w:p>
+    <w:p>
+      <w:pPr>
+        <w:jc w:val="both"/>
+        <w:rPr>
+          <w:color w:val="FF0000"/>
+        </w:rPr>
+      </w:pPr>
+    </w:p>
+    <w:p>
+      <w:pPr>
+        <w:jc w:val="both"/>
+      </w:pPr>
+      <w:r>
+        <w:t xml:space="preserve">As the number of ensemble members in reduced, the spread of the confidence intervals gets larger and the lower limits approach 0. </w:t>
+      </w:r>
+      <w:r>
+        <w:t xml:space="preserve">Only 2 ensemble members are </w:t>
       </w:r>
       <w:r>
         <w:lastRenderedPageBreak/>
-        <w:t xml:space="preserve">– When does global warming become statistically significant in the first ensemble member?  </w:t>
-      </w:r>
-    </w:p>
-    <w:p>
-      <w:pPr>
-        <w:jc w:val="both"/>
-      </w:pPr>
-    </w:p>
-    <w:p>
-      <w:pPr>
-        <w:jc w:val="both"/>
-      </w:pPr>
-      <w:r>
-        <w:t xml:space="preserve">3) </w:t>
-      </w:r>
-      <w:r>
-        <w:t xml:space="preserve">Many climate modeling centers run only </w:t>
-      </w:r>
-      <w:r>
-        <w:t>a handful of</w:t>
-      </w:r>
-      <w:r>
-        <w:t xml:space="preserve"> ensemble member</w:t>
-      </w:r>
-      <w:r>
-        <w:t>s</w:t>
-      </w:r>
-      <w:r>
-        <w:t xml:space="preserve"> for</w:t>
-      </w:r>
-      <w:r>
-        <w:t xml:space="preserve"> climate change projections</w:t>
-      </w:r>
-      <w:r>
-        <w:t xml:space="preserve">. </w:t>
-      </w:r>
-      <w:r>
-        <w:t>Given tha</w:t>
-      </w:r>
-      <w:r>
-        <w:t>t the CESM Large Ensemble has lots of</w:t>
-      </w:r>
-      <w:r>
-        <w:t xml:space="preserve"> members, you </w:t>
-      </w:r>
-      <w:r>
-        <w:t>can</w:t>
-      </w:r>
-      <w:r>
-        <w:t xml:space="preserve"> calculate the warming over the 21</w:t>
-      </w:r>
-      <w:r>
-        <w:rPr>
-          <w:vertAlign w:val="superscript"/>
-        </w:rPr>
-        <w:t>st</w:t>
-      </w:r>
-      <w:r>
-        <w:t xml:space="preserve"> century and place confidence intervals in that warming by assessing the spread across ensemble members.</w:t>
-      </w:r>
-      <w:r>
-        <w:t xml:space="preserve">  </w:t>
-      </w:r>
-      <w:r>
-        <w:t xml:space="preserve">Calculate confidence intervals using both a z-statistic and a t-statistic.  How different are they?  </w:t>
-      </w:r>
-      <w:r>
-        <w:t xml:space="preserve">Plot a histogram of global warming in the ensemble members – Is a normal distribution a good approximation? </w:t>
-      </w:r>
-      <w:r>
-        <w:t>Re-</w:t>
-      </w:r>
-      <w:r>
-        <w:t xml:space="preserve">do your confidence interval analysis by </w:t>
-      </w:r>
-      <w:r>
-        <w:t xml:space="preserve">assuming that you only had 6 </w:t>
-      </w:r>
-      <w:r>
-        <w:t>ensemble members</w:t>
-      </w:r>
-      <w:r>
-        <w:t xml:space="preserve"> or 3 ensemble members</w:t>
-      </w:r>
-      <w:r>
-        <w:t xml:space="preserve">.  </w:t>
-      </w:r>
-      <w:r>
-        <w:t>How ma</w:t>
-      </w:r>
-      <w:r>
-        <w:t>n</w:t>
-      </w:r>
-      <w:r>
-        <w:t xml:space="preserve">y members do you need?  </w:t>
-      </w:r>
-      <w:r>
-        <w:t>Look at the difference between a 95% confidence interval and a 99% confidence interval.</w:t>
-      </w:r>
-    </w:p>
-    <w:p>
-      <w:pPr>
-        <w:jc w:val="both"/>
-        <w:rPr>
-          <w:color w:val="FF0000"/>
-        </w:rPr>
-      </w:pPr>
+        <w:t xml:space="preserve">required because with only 2 members, the 99% confidence interval does not include 0. The T-test cannot be performed with only one sample. </w:t>
+      </w:r>
     </w:p>
     <w:sectPr>
       <w:pgSz w:w="12240" w:h="15840"/>
@@ -2457,6 +2704,205 @@
     </w:lvl>
   </w:abstractNum>
   <w:abstractNum w:abstractNumId="2" w15:restartNumberingAfterBreak="0">
+    <w:nsid w:val="3EAD314D"/>
+    <w:multiLevelType w:val="hybridMultilevel"/>
+    <w:tmpl w:val="30E2B90A"/>
+    <w:lvl w:ilvl="0" w:tplc="04090001">
+      <w:start w:val="1"/>
+      <w:numFmt w:val="bullet"/>
+      <w:lvlText w:val=""/>
+      <w:lvlJc w:val="left"/>
+      <w:pPr>
+        <w:ind w:left="1440" w:hanging="360"/>
+      </w:pPr>
+      <w:rPr>
+        <w:rFonts w:ascii="Symbol" w:hAnsi="Symbol" w:hint="default"/>
+      </w:rPr>
+    </w:lvl>
+    <w:lvl w:ilvl="1" w:tplc="04090003" w:tentative="1">
+      <w:start w:val="1"/>
+      <w:numFmt w:val="bullet"/>
+      <w:lvlText w:val="o"/>
+      <w:lvlJc w:val="left"/>
+      <w:pPr>
+        <w:ind w:left="2160" w:hanging="360"/>
+      </w:pPr>
+      <w:rPr>
+        <w:rFonts w:ascii="Courier New" w:hAnsi="Courier New" w:cs="Courier New" w:hint="default"/>
+      </w:rPr>
+    </w:lvl>
+    <w:lvl w:ilvl="2" w:tplc="04090005" w:tentative="1">
+      <w:start w:val="1"/>
+      <w:numFmt w:val="bullet"/>
+      <w:lvlText w:val=""/>
+      <w:lvlJc w:val="left"/>
+      <w:pPr>
+        <w:ind w:left="2880" w:hanging="360"/>
+      </w:pPr>
+      <w:rPr>
+        <w:rFonts w:ascii="Wingdings" w:hAnsi="Wingdings" w:hint="default"/>
+      </w:rPr>
+    </w:lvl>
+    <w:lvl w:ilvl="3" w:tplc="04090001" w:tentative="1">
+      <w:start w:val="1"/>
+      <w:numFmt w:val="bullet"/>
+      <w:lvlText w:val=""/>
+      <w:lvlJc w:val="left"/>
+      <w:pPr>
+        <w:ind w:left="3600" w:hanging="360"/>
+      </w:pPr>
+      <w:rPr>
+        <w:rFonts w:ascii="Symbol" w:hAnsi="Symbol" w:hint="default"/>
+      </w:rPr>
+    </w:lvl>
+    <w:lvl w:ilvl="4" w:tplc="04090003" w:tentative="1">
+      <w:start w:val="1"/>
+      <w:numFmt w:val="bullet"/>
+      <w:lvlText w:val="o"/>
+      <w:lvlJc w:val="left"/>
+      <w:pPr>
+        <w:ind w:left="4320" w:hanging="360"/>
+      </w:pPr>
+      <w:rPr>
+        <w:rFonts w:ascii="Courier New" w:hAnsi="Courier New" w:cs="Courier New" w:hint="default"/>
+      </w:rPr>
+    </w:lvl>
+    <w:lvl w:ilvl="5" w:tplc="04090005" w:tentative="1">
+      <w:start w:val="1"/>
+      <w:numFmt w:val="bullet"/>
+      <w:lvlText w:val=""/>
+      <w:lvlJc w:val="left"/>
+      <w:pPr>
+        <w:ind w:left="5040" w:hanging="360"/>
+      </w:pPr>
+      <w:rPr>
+        <w:rFonts w:ascii="Wingdings" w:hAnsi="Wingdings" w:hint="default"/>
+      </w:rPr>
+    </w:lvl>
+    <w:lvl w:ilvl="6" w:tplc="04090001" w:tentative="1">
+      <w:start w:val="1"/>
+      <w:numFmt w:val="bullet"/>
+      <w:lvlText w:val=""/>
+      <w:lvlJc w:val="left"/>
+      <w:pPr>
+        <w:ind w:left="5760" w:hanging="360"/>
+      </w:pPr>
+      <w:rPr>
+        <w:rFonts w:ascii="Symbol" w:hAnsi="Symbol" w:hint="default"/>
+      </w:rPr>
+    </w:lvl>
+    <w:lvl w:ilvl="7" w:tplc="04090003" w:tentative="1">
+      <w:start w:val="1"/>
+      <w:numFmt w:val="bullet"/>
+      <w:lvlText w:val="o"/>
+      <w:lvlJc w:val="left"/>
+      <w:pPr>
+        <w:ind w:left="6480" w:hanging="360"/>
+      </w:pPr>
+      <w:rPr>
+        <w:rFonts w:ascii="Courier New" w:hAnsi="Courier New" w:cs="Courier New" w:hint="default"/>
+      </w:rPr>
+    </w:lvl>
+    <w:lvl w:ilvl="8" w:tplc="04090005" w:tentative="1">
+      <w:start w:val="1"/>
+      <w:numFmt w:val="bullet"/>
+      <w:lvlText w:val=""/>
+      <w:lvlJc w:val="left"/>
+      <w:pPr>
+        <w:ind w:left="7200" w:hanging="360"/>
+      </w:pPr>
+      <w:rPr>
+        <w:rFonts w:ascii="Wingdings" w:hAnsi="Wingdings" w:hint="default"/>
+      </w:rPr>
+    </w:lvl>
+  </w:abstractNum>
+  <w:abstractNum w:abstractNumId="3" w15:restartNumberingAfterBreak="0">
+    <w:nsid w:val="53620B2A"/>
+    <w:multiLevelType w:val="hybridMultilevel"/>
+    <w:tmpl w:val="9A48326C"/>
+    <w:lvl w:ilvl="0" w:tplc="0409000F">
+      <w:start w:val="1"/>
+      <w:numFmt w:val="decimal"/>
+      <w:lvlText w:val="%1."/>
+      <w:lvlJc w:val="left"/>
+      <w:pPr>
+        <w:ind w:left="1440" w:hanging="360"/>
+      </w:pPr>
+    </w:lvl>
+    <w:lvl w:ilvl="1" w:tplc="04090019" w:tentative="1">
+      <w:start w:val="1"/>
+      <w:numFmt w:val="lowerLetter"/>
+      <w:lvlText w:val="%2."/>
+      <w:lvlJc w:val="left"/>
+      <w:pPr>
+        <w:ind w:left="2160" w:hanging="360"/>
+      </w:pPr>
+    </w:lvl>
+    <w:lvl w:ilvl="2" w:tplc="0409001B" w:tentative="1">
+      <w:start w:val="1"/>
+      <w:numFmt w:val="lowerRoman"/>
+      <w:lvlText w:val="%3."/>
+      <w:lvlJc w:val="right"/>
+      <w:pPr>
+        <w:ind w:left="2880" w:hanging="180"/>
+      </w:pPr>
+    </w:lvl>
+    <w:lvl w:ilvl="3" w:tplc="0409000F" w:tentative="1">
+      <w:start w:val="1"/>
+      <w:numFmt w:val="decimal"/>
+      <w:lvlText w:val="%4."/>
+      <w:lvlJc w:val="left"/>
+      <w:pPr>
+        <w:ind w:left="3600" w:hanging="360"/>
+      </w:pPr>
+    </w:lvl>
+    <w:lvl w:ilvl="4" w:tplc="04090019" w:tentative="1">
+      <w:start w:val="1"/>
+      <w:numFmt w:val="lowerLetter"/>
+      <w:lvlText w:val="%5."/>
+      <w:lvlJc w:val="left"/>
+      <w:pPr>
+        <w:ind w:left="4320" w:hanging="360"/>
+      </w:pPr>
+    </w:lvl>
+    <w:lvl w:ilvl="5" w:tplc="0409001B" w:tentative="1">
+      <w:start w:val="1"/>
+      <w:numFmt w:val="lowerRoman"/>
+      <w:lvlText w:val="%6."/>
+      <w:lvlJc w:val="right"/>
+      <w:pPr>
+        <w:ind w:left="5040" w:hanging="180"/>
+      </w:pPr>
+    </w:lvl>
+    <w:lvl w:ilvl="6" w:tplc="0409000F" w:tentative="1">
+      <w:start w:val="1"/>
+      <w:numFmt w:val="decimal"/>
+      <w:lvlText w:val="%7."/>
+      <w:lvlJc w:val="left"/>
+      <w:pPr>
+        <w:ind w:left="5760" w:hanging="360"/>
+      </w:pPr>
+    </w:lvl>
+    <w:lvl w:ilvl="7" w:tplc="04090019" w:tentative="1">
+      <w:start w:val="1"/>
+      <w:numFmt w:val="lowerLetter"/>
+      <w:lvlText w:val="%8."/>
+      <w:lvlJc w:val="left"/>
+      <w:pPr>
+        <w:ind w:left="6480" w:hanging="360"/>
+      </w:pPr>
+    </w:lvl>
+    <w:lvl w:ilvl="8" w:tplc="0409001B" w:tentative="1">
+      <w:start w:val="1"/>
+      <w:numFmt w:val="lowerRoman"/>
+      <w:lvlText w:val="%9."/>
+      <w:lvlJc w:val="right"/>
+      <w:pPr>
+        <w:ind w:left="7200" w:hanging="180"/>
+      </w:pPr>
+    </w:lvl>
+  </w:abstractNum>
+  <w:abstractNum w:abstractNumId="4" w15:restartNumberingAfterBreak="0">
     <w:nsid w:val="6E434BDC"/>
     <w:multiLevelType w:val="hybridMultilevel"/>
     <w:tmpl w:val="7222E40E"/>
@@ -2546,13 +2992,19 @@
     </w:lvl>
   </w:abstractNum>
   <w:num w:numId="1">
-    <w:abstractNumId w:val="2"/>
+    <w:abstractNumId w:val="4"/>
   </w:num>
   <w:num w:numId="2">
     <w:abstractNumId w:val="0"/>
   </w:num>
   <w:num w:numId="3">
     <w:abstractNumId w:val="1"/>
+  </w:num>
+  <w:num w:numId="4">
+    <w:abstractNumId w:val="2"/>
+  </w:num>
+  <w:num w:numId="5">
+    <w:abstractNumId w:val="3"/>
   </w:num>
 </w:numbering>
 </file>
@@ -3032,6 +3484,98 @@
       <w:shd w:val="clear" w:color="auto" w:fill="E1DFDD"/>
     </w:rPr>
   </w:style>
+  <w:style w:type="paragraph" w:styleId="BalloonText">
+    <w:name w:val="Balloon Text"/>
+    <w:basedOn w:val="Normal"/>
+    <w:link w:val="BalloonTextChar"/>
+    <w:uiPriority w:val="99"/>
+    <w:semiHidden/>
+    <w:unhideWhenUsed/>
+    <w:rsid w:val="00296983"/>
+    <w:rPr>
+      <w:rFonts w:ascii="Segoe UI" w:hAnsi="Segoe UI" w:cs="Segoe UI"/>
+      <w:sz w:val="18"/>
+      <w:szCs w:val="18"/>
+    </w:rPr>
+  </w:style>
+  <w:style w:type="character" w:customStyle="1" w:styleId="BalloonTextChar">
+    <w:name w:val="Balloon Text Char"/>
+    <w:basedOn w:val="DefaultParagraphFont"/>
+    <w:link w:val="BalloonText"/>
+    <w:uiPriority w:val="99"/>
+    <w:semiHidden/>
+    <w:rsid w:val="00296983"/>
+    <w:rPr>
+      <w:rFonts w:ascii="Segoe UI" w:hAnsi="Segoe UI" w:cs="Segoe UI"/>
+      <w:sz w:val="18"/>
+      <w:szCs w:val="18"/>
+    </w:rPr>
+  </w:style>
+  <w:style w:type="character" w:styleId="CommentReference">
+    <w:name w:val="annotation reference"/>
+    <w:basedOn w:val="DefaultParagraphFont"/>
+    <w:uiPriority w:val="99"/>
+    <w:semiHidden/>
+    <w:unhideWhenUsed/>
+    <w:rsid w:val="00296983"/>
+    <w:rPr>
+      <w:sz w:val="16"/>
+      <w:szCs w:val="16"/>
+    </w:rPr>
+  </w:style>
+  <w:style w:type="paragraph" w:styleId="CommentText">
+    <w:name w:val="annotation text"/>
+    <w:basedOn w:val="Normal"/>
+    <w:link w:val="CommentTextChar"/>
+    <w:uiPriority w:val="99"/>
+    <w:semiHidden/>
+    <w:unhideWhenUsed/>
+    <w:rsid w:val="00296983"/>
+    <w:rPr>
+      <w:sz w:val="20"/>
+      <w:szCs w:val="20"/>
+    </w:rPr>
+  </w:style>
+  <w:style w:type="character" w:customStyle="1" w:styleId="CommentTextChar">
+    <w:name w:val="Comment Text Char"/>
+    <w:basedOn w:val="DefaultParagraphFont"/>
+    <w:link w:val="CommentText"/>
+    <w:uiPriority w:val="99"/>
+    <w:semiHidden/>
+    <w:rsid w:val="00296983"/>
+    <w:rPr>
+      <w:sz w:val="20"/>
+      <w:szCs w:val="20"/>
+    </w:rPr>
+  </w:style>
+  <w:style w:type="paragraph" w:styleId="CommentSubject">
+    <w:name w:val="annotation subject"/>
+    <w:basedOn w:val="CommentText"/>
+    <w:next w:val="CommentText"/>
+    <w:link w:val="CommentSubjectChar"/>
+    <w:uiPriority w:val="99"/>
+    <w:semiHidden/>
+    <w:unhideWhenUsed/>
+    <w:rsid w:val="00296983"/>
+    <w:rPr>
+      <w:b/>
+      <w:bCs/>
+    </w:rPr>
+  </w:style>
+  <w:style w:type="character" w:customStyle="1" w:styleId="CommentSubjectChar">
+    <w:name w:val="Comment Subject Char"/>
+    <w:basedOn w:val="CommentTextChar"/>
+    <w:link w:val="CommentSubject"/>
+    <w:uiPriority w:val="99"/>
+    <w:semiHidden/>
+    <w:rsid w:val="00296983"/>
+    <w:rPr>
+      <w:b/>
+      <w:bCs/>
+      <w:sz w:val="20"/>
+      <w:szCs w:val="20"/>
+    </w:rPr>
+  </w:style>
 </w:styles>
 </file>
 

</xml_diff>

<commit_message>
Finalized application lab 1
</commit_message>
<xml_diff>
--- a/Lab1/ATOC7500_applicationlab1.docx
+++ b/Lab1/ATOC7500_applicationlab1.docx
@@ -1135,7 +1135,10 @@
         <w:t>of this distribution and provide basic statistics</w:t>
       </w:r>
       <w:r>
-        <w:t xml:space="preserve"> describing this distribution( </w:t>
+        <w:t xml:space="preserve"> describing this distribution</w:t>
+      </w:r>
+      <w:r>
+        <w:t xml:space="preserve"> </w:t>
       </w:r>
       <w:r>
         <w:t>(mean, standard deviation, minimum, an</w:t>
@@ -1152,16 +1155,11 @@
       <w:r>
         <w:t xml:space="preserve">See </w:t>
       </w:r>
-      <w:proofErr w:type="spellStart"/>
       <w:r>
         <w:t>J</w:t>
       </w:r>
       <w:r>
-        <w:t>upyter</w:t>
-      </w:r>
-      <w:proofErr w:type="spellEnd"/>
-      <w:r>
-        <w:t xml:space="preserve"> Notebook</w:t>
+        <w:t>upyter Notebook</w:t>
       </w:r>
     </w:p>
     <w:p>
@@ -1312,21 +1310,8 @@
         <w:t xml:space="preserve">Maybe you want to set up the bootstrap in another way?? </w:t>
       </w:r>
       <w:r>
-        <w:t xml:space="preserve">Another bootstrapping approach is provided by </w:t>
-      </w:r>
-      <w:proofErr w:type="spellStart"/>
-      <w:r>
-        <w:t>Vineel</w:t>
-      </w:r>
-      <w:proofErr w:type="spellEnd"/>
-      <w:r>
-        <w:t xml:space="preserve"> </w:t>
-      </w:r>
-      <w:proofErr w:type="spellStart"/>
-      <w:r>
-        <w:t>Yettella</w:t>
-      </w:r>
-      <w:proofErr w:type="spellEnd"/>
+        <w:t>Another bootstrapping approach is provided by Vineel Yettella</w:t>
+      </w:r>
       <w:r>
         <w:t xml:space="preserve"> (ATOC Ph.D. 2018).  Check these out and see what you find!!</w:t>
       </w:r>
@@ -1347,35 +1332,7 @@
         <w:rPr>
           <w:bCs/>
         </w:rPr>
-        <w:t xml:space="preserve">They all give the same conclusion that with the +- 1 degree El </w:t>
-      </w:r>
-      <w:proofErr w:type="spellStart"/>
-      <w:r>
-        <w:rPr>
-          <w:bCs/>
-        </w:rPr>
-        <w:t>nino</w:t>
-      </w:r>
-      <w:proofErr w:type="spellEnd"/>
-      <w:r>
-        <w:rPr>
-          <w:bCs/>
-        </w:rPr>
-        <w:t xml:space="preserve">/la </w:t>
-      </w:r>
-      <w:proofErr w:type="spellStart"/>
-      <w:r>
-        <w:rPr>
-          <w:bCs/>
-        </w:rPr>
-        <w:t>nina</w:t>
-      </w:r>
-      <w:proofErr w:type="spellEnd"/>
-      <w:r>
-        <w:rPr>
-          <w:bCs/>
-        </w:rPr>
-        <w:t xml:space="preserve"> definition, we cannot reject the null hypothesis that there is no statistical difference between SWEs of different ENSO phases. </w:t>
+        <w:t xml:space="preserve">They all give the same conclusion that with the +- 1 degree El nino/la nina definition, we cannot reject the null hypothesis that there is no statistical difference between SWEs of different ENSO phases. </w:t>
       </w:r>
     </w:p>
     <w:p>
@@ -1482,15 +1439,7 @@
         <w:t>in a</w:t>
       </w:r>
       <w:r>
-        <w:t xml:space="preserve"> </w:t>
-      </w:r>
-      <w:proofErr w:type="spellStart"/>
-      <w:r>
-        <w:t>netcdf</w:t>
-      </w:r>
-      <w:proofErr w:type="spellEnd"/>
-      <w:r>
-        <w:t xml:space="preserve"> file, make line plots and histograms</w:t>
+        <w:t xml:space="preserve"> netcdf file, make line plots and histograms</w:t>
       </w:r>
       <w:r>
         <w:t xml:space="preserve">, </w:t>
@@ -2159,21 +2108,8 @@
       <w:r>
         <w:t xml:space="preserve">ember over a given time period defined by the </w:t>
       </w:r>
-      <w:proofErr w:type="spellStart"/>
-      <w:r>
-        <w:t>startyear</w:t>
-      </w:r>
-      <w:proofErr w:type="spellEnd"/>
-      <w:r>
-        <w:t xml:space="preserve"> and </w:t>
-      </w:r>
-      <w:proofErr w:type="spellStart"/>
-      <w:r>
-        <w:t>endyear</w:t>
-      </w:r>
-      <w:proofErr w:type="spellEnd"/>
-      <w:r>
-        <w:t xml:space="preserve"> variables</w:t>
+      <w:r>
+        <w:t>startyear and endyear variables</w:t>
       </w:r>
       <w:r>
         <w:t xml:space="preserve">.  </w:t>
@@ -2215,23 +2151,7 @@
         <w:t>What is the probability that the warming in the first ensemble member occurred by chance?</w:t>
       </w:r>
       <w:r>
-        <w:t xml:space="preserve"> Change the </w:t>
-      </w:r>
-      <w:proofErr w:type="spellStart"/>
-      <w:r>
-        <w:t>startyear</w:t>
-      </w:r>
-      <w:proofErr w:type="spellEnd"/>
-      <w:r>
-        <w:t xml:space="preserve"> and </w:t>
-      </w:r>
-      <w:proofErr w:type="spellStart"/>
-      <w:r>
-        <w:t>endyear</w:t>
-      </w:r>
-      <w:proofErr w:type="spellEnd"/>
-      <w:r>
-        <w:t xml:space="preserve"> variables – When does global warming become statistically significant in the first ensemble member?  </w:t>
+        <w:t xml:space="preserve"> Change the startyear and endyear variables – When does global warming become statistically significant in the first ensemble member?  </w:t>
       </w:r>
     </w:p>
     <w:p>

</xml_diff>